<commit_message>
ändrad lite på specif
</commit_message>
<xml_diff>
--- a/Språkspecifikation/Språkspecifikation v3.docx
+++ b/Språkspecifikation/Språkspecifikation v3.docx
@@ -7,32 +7,18 @@
         <w:jc w:val="center"/>
         <w:rPr>
           <w:b w:val="1"/>
-          <w:color w:val="ffffff"/>
           <w:sz w:val="28"/>
           <w:szCs w:val="28"/>
-          <w:shd w:fill="6fa8dc" w:val="clear"/>
-        </w:rPr>
-      </w:pPr>
-      <w:commentRangeStart w:id="0"/>
-      <w:r>
-        <w:rPr>
-          <w:b w:val="1"/>
-          <w:color w:val="ffffff"/>
+        </w:rPr>
+      </w:pPr>
+      <w:r>
+        <w:rPr>
+          <w:b w:val="1"/>
           <w:sz w:val="28"/>
           <w:szCs w:val="28"/>
-          <w:shd w:fill="6fa8dc" w:val="clear"/>
-          <w:rtl w:val="0"/>
-        </w:rPr>
-        <w:t xml:space="preserve">RUBYSQUE</w:t>
-      </w:r>
-      <w:commentRangeEnd w:id="0"/>
-      <w:r>
-        <w:commentReference w:id="0"/>
-      </w:r>
-      <w:r>
-        <w:rPr>
-          <w:rtl w:val="0"/>
-        </w:rPr>
+          <w:rtl w:val="0"/>
+        </w:rPr>
+        <w:t xml:space="preserve">ETL</w:t>
       </w:r>
     </w:p>
     <w:p>
@@ -2788,22 +2774,6 @@
     </w:p>
     <w:p>
       <w:pPr>
-        <w:spacing w:after="240" w:lineRule="auto"/>
-        <w:ind w:left="720" w:firstLine="0"/>
-        <w:rPr>
-          <w:b w:val="1"/>
-          <w:sz w:val="24"/>
-          <w:szCs w:val="24"/>
-        </w:rPr>
-      </w:pPr>
-      <w:r>
-        <w:rPr>
-          <w:rtl w:val="0"/>
-        </w:rPr>
-      </w:r>
-    </w:p>
-    <w:p>
-      <w:pPr>
         <w:rPr>
           <w:b w:val="1"/>
           <w:i w:val="1"/>
@@ -3515,8 +3485,7 @@
     <w:p>
       <w:pPr>
         <w:rPr>
-          <w:b w:val="1"/>
-          <w:i w:val="1"/>
+          <w:color w:val="3d85c6"/>
           <w:sz w:val="24"/>
           <w:szCs w:val="24"/>
         </w:rPr>
@@ -3531,154 +3500,10 @@
         </w:rPr>
         <w:t xml:space="preserve">end program</w:t>
       </w:r>
-    </w:p>
-    <w:p>
-      <w:pPr>
-        <w:rPr>
-          <w:sz w:val="24"/>
-          <w:szCs w:val="24"/>
-        </w:rPr>
-      </w:pPr>
-      <w:r>
-        <w:rPr>
-          <w:rtl w:val="0"/>
-        </w:rPr>
-      </w:r>
-    </w:p>
-    <w:p>
-      <w:pPr>
-        <w:rPr>
-          <w:sz w:val="24"/>
-          <w:szCs w:val="24"/>
-        </w:rPr>
-      </w:pPr>
-      <w:r>
-        <w:rPr>
-          <w:rtl w:val="0"/>
-        </w:rPr>
-      </w:r>
-    </w:p>
-    <w:p>
-      <w:pPr>
-        <w:rPr>
-          <w:sz w:val="24"/>
-          <w:szCs w:val="24"/>
-        </w:rPr>
-      </w:pPr>
-      <w:r>
-        <w:rPr>
-          <w:rtl w:val="0"/>
-        </w:rPr>
-      </w:r>
-    </w:p>
-    <w:p>
-      <w:pPr>
-        <w:rPr>
-          <w:color w:val="3d85c6"/>
-          <w:sz w:val="24"/>
-          <w:szCs w:val="24"/>
-        </w:rPr>
-      </w:pPr>
-      <w:r>
-        <w:rPr>
-          <w:color w:val="3d85c6"/>
-          <w:sz w:val="24"/>
-          <w:szCs w:val="24"/>
-          <w:rtl w:val="0"/>
-        </w:rPr>
-        <w:t xml:space="preserve">Konkret syntax - en följd av tecken ( </w:t>
-      </w:r>
-      <w:r>
-        <w:rPr>
-          <w:b w:val="1"/>
-          <w:i w:val="1"/>
-          <w:color w:val="3d85c6"/>
-          <w:sz w:val="24"/>
-          <w:szCs w:val="24"/>
-          <w:rtl w:val="0"/>
-        </w:rPr>
-        <w:t xml:space="preserve">for x in range (a, b)</w:t>
-      </w:r>
-      <w:r>
-        <w:rPr>
-          <w:color w:val="3d85c6"/>
-          <w:sz w:val="24"/>
-          <w:szCs w:val="24"/>
-          <w:rtl w:val="0"/>
-        </w:rPr>
-        <w:t xml:space="preserve">) </w:t>
-      </w:r>
-    </w:p>
-    <w:p>
-      <w:pPr>
-        <w:rPr>
-          <w:color w:val="3d85c6"/>
-          <w:sz w:val="24"/>
-          <w:szCs w:val="24"/>
-        </w:rPr>
-      </w:pPr>
-      <w:r>
-        <w:rPr>
-          <w:color w:val="3d85c6"/>
-          <w:sz w:val="24"/>
-          <w:szCs w:val="24"/>
-          <w:rtl w:val="0"/>
-        </w:rPr>
-        <w:t xml:space="preserve">Lexikalisk analys (scans) ( rdparse.rb) (regex)</w:t>
-      </w:r>
-    </w:p>
-    <w:p>
-      <w:pPr>
-        <w:rPr>
-          <w:color w:val="3d85c6"/>
-          <w:sz w:val="24"/>
-          <w:szCs w:val="24"/>
-        </w:rPr>
-      </w:pPr>
-      <w:r>
-        <w:rPr>
-          <w:color w:val="3d85c6"/>
-          <w:sz w:val="24"/>
-          <w:szCs w:val="24"/>
-          <w:rtl w:val="0"/>
-        </w:rPr>
-        <w:t xml:space="preserve">en följd av lexikaliska enheter (tokens)</w:t>
-      </w:r>
-    </w:p>
-    <w:p>
-      <w:pPr>
-        <w:rPr>
-          <w:color w:val="3d85c6"/>
-          <w:sz w:val="24"/>
-          <w:szCs w:val="24"/>
-        </w:rPr>
-      </w:pPr>
-      <w:r>
-        <w:rPr>
-          <w:color w:val="3d85c6"/>
-          <w:sz w:val="24"/>
-          <w:szCs w:val="24"/>
-          <w:rtl w:val="0"/>
-        </w:rPr>
-        <w:t xml:space="preserve">Syntaktisk analys och parsning (BNF)</w:t>
-      </w:r>
-    </w:p>
-    <w:p>
-      <w:pPr>
-        <w:rPr>
-          <w:color w:val="3d85c6"/>
-          <w:sz w:val="24"/>
-          <w:szCs w:val="24"/>
-        </w:rPr>
-      </w:pPr>
-      <w:r>
-        <w:rPr>
-          <w:color w:val="3d85c6"/>
-          <w:sz w:val="24"/>
-          <w:szCs w:val="24"/>
-          <w:rtl w:val="0"/>
-        </w:rPr>
-        <w:t xml:space="preserve">Abstrakt syntax - parseträd (trädstruktur)</w:t>
+      <w:r>
+        <w:rPr>
+          <w:rtl w:val="0"/>
+        </w:rPr>
       </w:r>
     </w:p>
     <w:sectPr>
@@ -3688,61 +3513,6 @@
     </w:sectPr>
   </w:body>
 </w:document>
-</file>
-
-<file path=word/comments.xml><?xml version="1.0" encoding="utf-8"?>
-<w:comments xmlns:mc="http://schemas.openxmlformats.org/markup-compatibility/2006" xmlns:o="urn:schemas-microsoft-com:office:office" xmlns:r="http://schemas.openxmlformats.org/officeDocument/2006/relationships" xmlns:m="http://schemas.openxmlformats.org/officeDocument/2006/math" xmlns:v="urn:schemas-microsoft-com:vml" xmlns:wp="http://schemas.openxmlformats.org/drawingml/2006/wordprocessingDrawing" xmlns:w10="urn:schemas-microsoft-com:office:word" xmlns:w="http://schemas.openxmlformats.org/wordprocessingml/2006/main" xmlns:wne="http://schemas.microsoft.com/office/word/2006/wordml" xmlns:sl="http://schemas.openxmlformats.org/schemaLibrary/2006/main" xmlns:a="http://schemas.openxmlformats.org/drawingml/2006/main" xmlns:pic="http://schemas.openxmlformats.org/drawingml/2006/picture" xmlns:c="http://schemas.openxmlformats.org/drawingml/2006/chart" xmlns:lc="http://schemas.openxmlformats.org/drawingml/2006/lockedCanvas" xmlns:dgm="http://schemas.openxmlformats.org/drawingml/2006/diagram" xmlns:wps="http://schemas.microsoft.com/office/word/2010/wordprocessingShape" xmlns:wpg="http://schemas.microsoft.com/office/word/2010/wordprocessingGroup" xmlns:w14="http://schemas.microsoft.com/office/word/2010/wordml" xmlns:w15="http://schemas.microsoft.com/office/word/2012/wordml">
-  <w:comment w:author="Ahmed Sikh" w:id="0" w:date="2021-02-28T09:11:47Z">
-    <w:p>
-      <w:pPr>
-        <w:keepNext w:val="0"/>
-        <w:keepLines w:val="0"/>
-        <w:widowControl w:val="0"/>
-        <w:pBdr>
-          <w:top w:space="0" w:sz="0" w:val="nil"/>
-          <w:left w:space="0" w:sz="0" w:val="nil"/>
-          <w:bottom w:space="0" w:sz="0" w:val="nil"/>
-          <w:right w:space="0" w:sz="0" w:val="nil"/>
-          <w:between w:space="0" w:sz="0" w:val="nil"/>
-        </w:pBdr>
-        <w:shd w:fill="auto" w:val="clear"/>
-        <w:spacing w:after="0" w:before="0" w:line="240" w:lineRule="auto"/>
-        <w:ind w:left="0" w:right="0" w:firstLine="0"/>
-        <w:jc w:val="left"/>
-        <w:rPr>
-          <w:rFonts w:ascii="Arial" w:cs="Arial" w:eastAsia="Arial" w:hAnsi="Arial"/>
-          <w:b w:val="0"/>
-          <w:i w:val="0"/>
-          <w:smallCaps w:val="0"/>
-          <w:strike w:val="0"/>
-          <w:color w:val="000000"/>
-          <w:sz w:val="22"/>
-          <w:szCs w:val="22"/>
-          <w:u w:val="none"/>
-          <w:shd w:fill="auto" w:val="clear"/>
-          <w:vertAlign w:val="baseline"/>
-        </w:rPr>
-      </w:pPr>
-      <w:r>
-        <w:rPr>
-          <w:rFonts w:ascii="Arial" w:cs="Arial" w:eastAsia="Arial" w:hAnsi="Arial"/>
-          <w:b w:val="0"/>
-          <w:i w:val="0"/>
-          <w:smallCaps w:val="0"/>
-          <w:strike w:val="0"/>
-          <w:color w:val="000000"/>
-          <w:sz w:val="22"/>
-          <w:szCs w:val="22"/>
-          <w:u w:val="none"/>
-          <w:shd w:fill="auto" w:val="clear"/>
-          <w:vertAlign w:val="baseline"/>
-          <w:rtl w:val="0"/>
-        </w:rPr>
-        <w:t xml:space="preserve">tänka på namnet</w:t>
-      </w:r>
-    </w:p>
-  </w:comment>
-</w:comments>
 </file>
 
 <file path=word/numbering.xml><?xml version="1.0" encoding="utf-8"?>

</xml_diff>